<commit_message>
Aggiunto metodo per visualizzare i media filtrati (ricerca).
Ripopolato il database.
</commit_message>
<xml_diff>
--- a/documenti/Casi d'uso/Ingegneria del Software - Release 3 - CASI D'USO.docx
+++ b/documenti/Casi d'uso/Ingegneria del Software - Release 3 - CASI D'USO.docx
@@ -1,6 +1,6 @@
 
 <file path=word/document.xml><?xml version="1.0" encoding="utf-8"?>
-<w:document xmlns:wpc="http://schemas.microsoft.com/office/word/2010/wordprocessingCanvas" xmlns:cx="http://schemas.microsoft.com/office/drawing/2014/chartex" xmlns:cx1="http://schemas.microsoft.com/office/drawing/2015/9/8/chartex" xmlns:mc="http://schemas.openxmlformats.org/markup-compatibility/2006" xmlns:o="urn:schemas-microsoft-com:office:office" xmlns:r="http://schemas.openxmlformats.org/officeDocument/2006/relationships" xmlns:m="http://schemas.openxmlformats.org/officeDocument/2006/math" xmlns:v="urn:schemas-microsoft-com:vml" xmlns:wp14="http://schemas.microsoft.com/office/word/2010/wordprocessingDrawing" xmlns:wp="http://schemas.openxmlformats.org/drawingml/2006/wordprocessingDrawing" xmlns:w10="urn:schemas-microsoft-com:office:word" xmlns:w="http://schemas.openxmlformats.org/wordprocessingml/2006/main" xmlns:w14="http://schemas.microsoft.com/office/word/2010/wordml" xmlns:w15="http://schemas.microsoft.com/office/word/2012/wordml" xmlns:w16se="http://schemas.microsoft.com/office/word/2015/wordml/symex" xmlns:wpg="http://schemas.microsoft.com/office/word/2010/wordprocessingGroup" xmlns:wpi="http://schemas.microsoft.com/office/word/2010/wordprocessingInk" xmlns:wne="http://schemas.microsoft.com/office/word/2006/wordml" xmlns:wps="http://schemas.microsoft.com/office/word/2010/wordprocessingShape" mc:Ignorable="w14 w15 w16se wp14">
+<w:document xmlns:wpc="http://schemas.microsoft.com/office/word/2010/wordprocessingCanvas" xmlns:cx="http://schemas.microsoft.com/office/drawing/2014/chartex" xmlns:cx1="http://schemas.microsoft.com/office/drawing/2015/9/8/chartex" xmlns:cx2="http://schemas.microsoft.com/office/drawing/2015/10/21/chartex" xmlns:cx3="http://schemas.microsoft.com/office/drawing/2016/5/9/chartex" xmlns:cx4="http://schemas.microsoft.com/office/drawing/2016/5/10/chartex" xmlns:cx5="http://schemas.microsoft.com/office/drawing/2016/5/11/chartex" xmlns:cx6="http://schemas.microsoft.com/office/drawing/2016/5/12/chartex" xmlns:cx7="http://schemas.microsoft.com/office/drawing/2016/5/13/chartex" xmlns:cx8="http://schemas.microsoft.com/office/drawing/2016/5/14/chartex" xmlns:mc="http://schemas.openxmlformats.org/markup-compatibility/2006" xmlns:aink="http://schemas.microsoft.com/office/drawing/2016/ink" xmlns:am3d="http://schemas.microsoft.com/office/drawing/2017/model3d" xmlns:o="urn:schemas-microsoft-com:office:office" xmlns:r="http://schemas.openxmlformats.org/officeDocument/2006/relationships" xmlns:m="http://schemas.openxmlformats.org/officeDocument/2006/math" xmlns:v="urn:schemas-microsoft-com:vml" xmlns:wp14="http://schemas.microsoft.com/office/word/2010/wordprocessingDrawing" xmlns:wp="http://schemas.openxmlformats.org/drawingml/2006/wordprocessingDrawing" xmlns:w10="urn:schemas-microsoft-com:office:word" xmlns:w="http://schemas.openxmlformats.org/wordprocessingml/2006/main" xmlns:w14="http://schemas.microsoft.com/office/word/2010/wordml" xmlns:w15="http://schemas.microsoft.com/office/word/2012/wordml" xmlns:w16cid="http://schemas.microsoft.com/office/word/2016/wordml/cid" xmlns:w16se="http://schemas.microsoft.com/office/word/2015/wordml/symex" xmlns:wpg="http://schemas.microsoft.com/office/word/2010/wordprocessingGroup" xmlns:wpi="http://schemas.microsoft.com/office/word/2010/wordprocessingInk" xmlns:wne="http://schemas.microsoft.com/office/word/2006/wordml" xmlns:wps="http://schemas.microsoft.com/office/word/2010/wordprocessingShape" mc:Ignorable="w14 w15 w16se w16cid wp14">
   <w:body>
     <w:tbl>
       <w:tblPr>
@@ -50,7 +50,7 @@
               <w:rPr>
                 <w:b w:val="0"/>
               </w:rPr>
-              <w:t>Aggiunta risorsa</w:t>
+              <w:t>Registrazione prestito</w:t>
             </w:r>
           </w:p>
         </w:tc>
@@ -91,7 +91,7 @@
               <w:cnfStyle w:val="000000100000" w:firstRow="0" w:lastRow="0" w:firstColumn="0" w:lastColumn="0" w:oddVBand="0" w:evenVBand="0" w:oddHBand="1" w:evenHBand="0" w:firstRowFirstColumn="0" w:firstRowLastColumn="0" w:lastRowFirstColumn="0" w:lastRowLastColumn="0"/>
             </w:pPr>
             <w:r>
-              <w:t>Operatore</w:t>
+              <w:t>Fruitore</w:t>
             </w:r>
           </w:p>
         </w:tc>
@@ -129,16 +129,16 @@
               <w:t xml:space="preserve">1. </w:t>
             </w:r>
             <w:r>
-              <w:t>&lt;&lt;Include&gt;&gt; Login, dopo cui l</w:t>
-            </w:r>
-            <w:r>
-              <w:t xml:space="preserve">’operatore </w:t>
+              <w:t>&lt;&lt;Include&gt;&gt; Login, dopo cui il fruitore</w:t>
+            </w:r>
+            <w:r>
+              <w:t xml:space="preserve"> </w:t>
             </w:r>
             <w:r>
               <w:t>sceglie l</w:t>
             </w:r>
             <w:r>
-              <w:t>a funzione “Aggiungi Risorsa</w:t>
+              <w:t>a funzione “Richiedi prestito</w:t>
             </w:r>
             <w:r>
               <w:t>”</w:t>
@@ -153,10 +153,7 @@
               <w:t xml:space="preserve">2. </w:t>
             </w:r>
             <w:r>
-              <w:t xml:space="preserve">Il sistema presenta i campi per </w:t>
-            </w:r>
-            <w:r>
-              <w:t>l’aggiunta di una nuova risorsa</w:t>
+              <w:t>&lt;&lt;Include&gt;&gt; Ricerca risorsa, viene quindi mostrato il risultato della ricerca</w:t>
             </w:r>
           </w:p>
           <w:p>
@@ -168,13 +165,7 @@
               <w:t xml:space="preserve">3. </w:t>
             </w:r>
             <w:r>
-              <w:t>L’operatore</w:t>
-            </w:r>
-            <w:r>
-              <w:t xml:space="preserve"> inserisce </w:t>
-            </w:r>
-            <w:r>
-              <w:t>i dati in tali campi</w:t>
+              <w:t>Il fruitore seleziona la risorsa desiderata</w:t>
             </w:r>
           </w:p>
           <w:p>
@@ -186,14 +177,17 @@
               <w:t>4.</w:t>
             </w:r>
             <w:r>
-              <w:t xml:space="preserve"> Il sistema chiede </w:t>
-            </w:r>
-            <w:r>
-              <w:t>di definire gradualmente il percorso in cui inserire la risorsa,</w:t>
+              <w:t xml:space="preserve"> Il sistema verifica se la risorsa è disponibile e se il fru</w:t>
+            </w:r>
+            <w:r>
+              <w:t>itore non ha superato il limite</w:t>
             </w:r>
             <w:r>
               <w:br/>
-              <w:t xml:space="preserve">     mostrando le sottocartelle disponibili volta per volta</w:t>
+              <w:t xml:space="preserve">    </w:t>
+            </w:r>
+            <w:r>
+              <w:t>massimo di prestiti</w:t>
             </w:r>
           </w:p>
           <w:p>
@@ -202,7 +196,7 @@
               <w:cnfStyle w:val="000000000000" w:firstRow="0" w:lastRow="0" w:firstColumn="0" w:lastColumn="0" w:oddVBand="0" w:evenVBand="0" w:oddHBand="0" w:evenHBand="0" w:firstRowFirstColumn="0" w:firstRowLastColumn="0" w:lastRowFirstColumn="0" w:lastRowLastColumn="0"/>
             </w:pPr>
             <w:r>
-              <w:t xml:space="preserve">     </w:t>
+              <w:t xml:space="preserve">    </w:t>
             </w:r>
             <w:r>
               <w:rPr>
@@ -211,82 +205,7 @@
               <w:t>Postcondizione</w:t>
             </w:r>
             <w:r>
-              <w:t>: viene creato un percorso valido in cui inserire la risorsa</w:t>
-            </w:r>
-          </w:p>
-          <w:p>
-            <w:pPr>
-              <w:ind w:left="45"/>
-              <w:cnfStyle w:val="000000000000" w:firstRow="0" w:lastRow="0" w:firstColumn="0" w:lastColumn="0" w:oddVBand="0" w:evenVBand="0" w:oddHBand="0" w:evenHBand="0" w:firstRowFirstColumn="0" w:firstRowLastColumn="0" w:lastRowFirstColumn="0" w:lastRowLastColumn="0"/>
-            </w:pPr>
-            <w:r>
-              <w:t xml:space="preserve">5. </w:t>
-            </w:r>
-            <w:r>
-              <w:t>Il sistema verifica se tale risorsa è già presente nel database</w:t>
-            </w:r>
-          </w:p>
-          <w:p>
-            <w:pPr>
-              <w:ind w:left="45"/>
-              <w:cnfStyle w:val="000000000000" w:firstRow="0" w:lastRow="0" w:firstColumn="0" w:lastColumn="0" w:oddVBand="0" w:evenVBand="0" w:oddHBand="0" w:evenHBand="0" w:firstRowFirstColumn="0" w:firstRowLastColumn="0" w:lastRowFirstColumn="0" w:lastRowLastColumn="0"/>
-            </w:pPr>
-            <w:r>
-              <w:t>6</w:t>
-            </w:r>
-            <w:r>
-              <w:t xml:space="preserve">. </w:t>
-            </w:r>
-            <w:r>
-              <w:t>Il sistema chiede conferma</w:t>
-            </w:r>
-          </w:p>
-          <w:p>
-            <w:pPr>
-              <w:ind w:left="45"/>
-              <w:cnfStyle w:val="000000000000" w:firstRow="0" w:lastRow="0" w:firstColumn="0" w:lastColumn="0" w:oddVBand="0" w:evenVBand="0" w:oddHBand="0" w:evenHBand="0" w:firstRowFirstColumn="0" w:firstRowLastColumn="0" w:lastRowFirstColumn="0" w:lastRowLastColumn="0"/>
-            </w:pPr>
-            <w:r>
-              <w:t>7</w:t>
-            </w:r>
-            <w:r>
-              <w:t xml:space="preserve">. </w:t>
-            </w:r>
-            <w:r>
-              <w:t>L’operatore</w:t>
-            </w:r>
-            <w:r>
-              <w:t xml:space="preserve"> conferma</w:t>
-            </w:r>
-            <w:r>
-              <w:t xml:space="preserve"> </w:t>
-            </w:r>
-          </w:p>
-          <w:p>
-            <w:pPr>
-              <w:ind w:left="45"/>
-              <w:cnfStyle w:val="000000000000" w:firstRow="0" w:lastRow="0" w:firstColumn="0" w:lastColumn="0" w:oddVBand="0" w:evenVBand="0" w:oddHBand="0" w:evenHBand="0" w:firstRowFirstColumn="0" w:firstRowLastColumn="0" w:lastRowFirstColumn="0" w:lastRowLastColumn="0"/>
-            </w:pPr>
-            <w:r>
-              <w:t xml:space="preserve">     </w:t>
-            </w:r>
-            <w:r>
-              <w:rPr>
-                <w:u w:val="single"/>
-              </w:rPr>
-              <w:t>Postcondizione</w:t>
-            </w:r>
-            <w:r>
-              <w:t>:</w:t>
-            </w:r>
-            <w:r>
-              <w:t xml:space="preserve"> </w:t>
-            </w:r>
-            <w:r>
-              <w:t xml:space="preserve">la risorsa è stata aggiunta </w:t>
-            </w:r>
-            <w:r>
-              <w:t>con successo</w:t>
+              <w:t>: viene registrato il prestito</w:t>
             </w:r>
           </w:p>
           <w:p>
@@ -338,7 +257,7 @@
               <w:cnfStyle w:val="000000100000" w:firstRow="0" w:lastRow="0" w:firstColumn="0" w:lastColumn="0" w:oddVBand="0" w:evenVBand="0" w:oddHBand="1" w:evenHBand="0" w:firstRowFirstColumn="0" w:firstRowLastColumn="0" w:lastRowFirstColumn="0" w:lastRowLastColumn="0"/>
             </w:pPr>
             <w:r>
-              <w:t>5</w:t>
+              <w:t>2</w:t>
             </w:r>
             <w:r>
               <w:rPr>
@@ -365,29 +284,60 @@
               <w:t>la risorsa</w:t>
             </w:r>
             <w:r>
-              <w:t xml:space="preserve"> è già presente nel database</w:t>
+              <w:t xml:space="preserve"> non è</w:t>
+            </w:r>
+            <w:r>
+              <w:t xml:space="preserve"> presente nel database</w:t>
             </w:r>
           </w:p>
           <w:p>
             <w:pPr>
               <w:cnfStyle w:val="000000100000" w:firstRow="0" w:lastRow="0" w:firstColumn="0" w:lastColumn="0" w:oddVBand="0" w:evenVBand="0" w:oddHBand="1" w:evenHBand="0" w:firstRowFirstColumn="0" w:firstRowLastColumn="0" w:lastRowFirstColumn="0" w:lastRowLastColumn="0"/>
+            </w:pPr>
+            <w:r>
+              <w:t xml:space="preserve">       </w:t>
+            </w:r>
+            <w:r>
+              <w:t xml:space="preserve">Il sistema </w:t>
+            </w:r>
+            <w:r>
+              <w:t xml:space="preserve">visualizza un messaggio </w:t>
+            </w:r>
+            <w:r>
+              <w:t xml:space="preserve">di avviso </w:t>
+            </w:r>
+            <w:r>
+              <w:t>“</w:t>
+            </w:r>
+            <w:r>
+              <w:t>risorsa non trovata</w:t>
+            </w:r>
+            <w:r>
+              <w:t>”</w:t>
+            </w:r>
+            <w:r>
+              <w:t xml:space="preserve"> ed esce dalla</w:t>
+            </w:r>
+            <w:r>
+              <w:br/>
+              <w:t xml:space="preserve">       </w:t>
+            </w:r>
+            <w:r>
+              <w:t>sezione “Registrazione prestito”</w:t>
+            </w:r>
+          </w:p>
+          <w:p>
+            <w:pPr>
+              <w:cnfStyle w:val="000000100000" w:firstRow="0" w:lastRow="0" w:firstColumn="0" w:lastColumn="0" w:oddVBand="0" w:evenVBand="0" w:oddHBand="1" w:evenHBand="0" w:firstRowFirstColumn="0" w:firstRowLastColumn="0" w:lastRowFirstColumn="0" w:lastRowLastColumn="0"/>
               <w:rPr>
                 <w:b/>
               </w:rPr>
             </w:pPr>
             <w:r>
-              <w:t xml:space="preserve">       </w:t>
-            </w:r>
-            <w:r>
-              <w:t xml:space="preserve">Il sistema </w:t>
-            </w:r>
-            <w:r>
-              <w:t>visualizza un messaggio di errore ed esce dalla sezione ”</w:t>
-            </w:r>
-            <w:bookmarkStart w:id="0" w:name="_GoBack"/>
-            <w:bookmarkEnd w:id="0"/>
-            <w:r>
-              <w:t>Aggiunta risorsa”</w:t>
+              <w:rPr>
+                <w:b/>
+              </w:rPr>
+              <w:t>Fine</w:t>
             </w:r>
           </w:p>
         </w:tc>
@@ -421,7 +371,7 @@
               <w:cnfStyle w:val="000000000000" w:firstRow="0" w:lastRow="0" w:firstColumn="0" w:lastColumn="0" w:oddVBand="0" w:evenVBand="0" w:oddHBand="0" w:evenHBand="0" w:firstRowFirstColumn="0" w:firstRowLastColumn="0" w:lastRowFirstColumn="0" w:lastRowLastColumn="0"/>
             </w:pPr>
             <w:r>
-              <w:t>5</w:t>
+              <w:t>4</w:t>
             </w:r>
             <w:r>
               <w:rPr>
@@ -430,7 +380,10 @@
               <w:t>a</w:t>
             </w:r>
             <w:r>
-              <w:t xml:space="preserve">. </w:t>
+              <w:t>.</w:t>
+            </w:r>
+            <w:r>
+              <w:t xml:space="preserve"> </w:t>
             </w:r>
             <w:r>
               <w:rPr>
@@ -439,22 +392,42 @@
               <w:t>Precondizione</w:t>
             </w:r>
             <w:r>
-              <w:t>: la cartella inserita non esiste</w:t>
+              <w:t xml:space="preserve">: la risorsa non è </w:t>
+            </w:r>
+            <w:r>
+              <w:t>disponibile</w:t>
             </w:r>
           </w:p>
           <w:p>
             <w:pPr>
               <w:cnfStyle w:val="000000000000" w:firstRow="0" w:lastRow="0" w:firstColumn="0" w:lastColumn="0" w:oddVBand="0" w:evenVBand="0" w:oddHBand="0" w:evenHBand="0" w:firstRowFirstColumn="0" w:firstRowLastColumn="0" w:lastRowFirstColumn="0" w:lastRowLastColumn="0"/>
+            </w:pPr>
+            <w:r>
+              <w:t xml:space="preserve">       Il sistema visualizza un messaggio di avviso “</w:t>
+            </w:r>
+            <w:r>
+              <w:t>risorsa non disponibile</w:t>
+            </w:r>
+            <w:r>
+              <w:t>” ed esce dalla</w:t>
+            </w:r>
+            <w:r>
+              <w:br/>
+              <w:t xml:space="preserve">       sezione “Registrazione prestito”</w:t>
+            </w:r>
+          </w:p>
+          <w:p>
+            <w:pPr>
+              <w:cnfStyle w:val="000000000000" w:firstRow="0" w:lastRow="0" w:firstColumn="0" w:lastColumn="0" w:oddVBand="0" w:evenVBand="0" w:oddHBand="0" w:evenHBand="0" w:firstRowFirstColumn="0" w:firstRowLastColumn="0" w:lastRowFirstColumn="0" w:lastRowLastColumn="0"/>
               <w:rPr>
                 <w:b/>
               </w:rPr>
             </w:pPr>
             <w:r>
-              <w:t xml:space="preserve">       Il sistema continua a chiedere input fino a quando non viene inserita una cartella</w:t>
-            </w:r>
-            <w:r>
-              <w:br/>
-              <w:t xml:space="preserve">       esistente</w:t>
+              <w:rPr>
+                <w:b/>
+              </w:rPr>
+              <w:t>Fine</w:t>
             </w:r>
           </w:p>
         </w:tc>
@@ -491,7 +464,7 @@
               <w:cnfStyle w:val="000000100000" w:firstRow="0" w:lastRow="0" w:firstColumn="0" w:lastColumn="0" w:oddVBand="0" w:evenVBand="0" w:oddHBand="1" w:evenHBand="0" w:firstRowFirstColumn="0" w:firstRowLastColumn="0" w:lastRowFirstColumn="0" w:lastRowLastColumn="0"/>
             </w:pPr>
             <w:r>
-              <w:t>6</w:t>
+              <w:t>4</w:t>
             </w:r>
             <w:r>
               <w:rPr>
@@ -500,7 +473,19 @@
               <w:t>a</w:t>
             </w:r>
             <w:r>
-              <w:t>. L’operatore non conferma</w:t>
+              <w:t xml:space="preserve">. </w:t>
+            </w:r>
+            <w:r>
+              <w:rPr>
+                <w:u w:val="single"/>
+              </w:rPr>
+              <w:t>Precondizione</w:t>
+            </w:r>
+            <w:r>
+              <w:t xml:space="preserve">: </w:t>
+            </w:r>
+            <w:r>
+              <w:t>il fruitore ha superato il numero massimo di prestiti</w:t>
             </w:r>
           </w:p>
           <w:p>
@@ -508,7 +493,40 @@
               <w:cnfStyle w:val="000000100000" w:firstRow="0" w:lastRow="0" w:firstColumn="0" w:lastColumn="0" w:oddVBand="0" w:evenVBand="0" w:oddHBand="1" w:evenHBand="0" w:firstRowFirstColumn="0" w:firstRowLastColumn="0" w:lastRowFirstColumn="0" w:lastRowLastColumn="0"/>
             </w:pPr>
             <w:r>
-              <w:t xml:space="preserve">       Il sistema esce senza salvare i dati</w:t>
+              <w:t xml:space="preserve">       Il sistema visualizza un messaggio di avviso “numero massimo di prestiti</w:t>
+            </w:r>
+            <w:r>
+              <w:t xml:space="preserve"> superato</w:t>
+            </w:r>
+            <w:r>
+              <w:t>”</w:t>
+            </w:r>
+            <w:r>
+              <w:t xml:space="preserve"> ed</w:t>
+            </w:r>
+            <w:r>
+              <w:br/>
+              <w:t xml:space="preserve">       </w:t>
+            </w:r>
+            <w:r>
+              <w:t>esce dalla</w:t>
+            </w:r>
+            <w:r>
+              <w:t xml:space="preserve"> sezione</w:t>
+            </w:r>
+            <w:r>
+              <w:t xml:space="preserve"> “Registrazione prestito”</w:t>
+            </w:r>
+          </w:p>
+          <w:p>
+            <w:pPr>
+              <w:cnfStyle w:val="000000100000" w:firstRow="0" w:lastRow="0" w:firstColumn="0" w:lastColumn="0" w:oddVBand="0" w:evenVBand="0" w:oddHBand="1" w:evenHBand="0" w:firstRowFirstColumn="0" w:firstRowLastColumn="0" w:lastRowFirstColumn="0" w:lastRowLastColumn="0"/>
+            </w:pPr>
+            <w:r>
+              <w:rPr>
+                <w:b/>
+              </w:rPr>
+              <w:t>Fine</w:t>
             </w:r>
           </w:p>
         </w:tc>
@@ -555,7 +573,25 @@
               <w:rPr>
                 <w:b w:val="0"/>
               </w:rPr>
-              <w:t>Rimozione risorsa</w:t>
+              <w:t>Reg</w:t>
+            </w:r>
+            <w:r>
+              <w:rPr>
+                <w:b w:val="0"/>
+              </w:rPr>
+              <w:t>i</w:t>
+            </w:r>
+            <w:r>
+              <w:rPr>
+                <w:b w:val="0"/>
+              </w:rPr>
+              <w:t xml:space="preserve">strazione </w:t>
+            </w:r>
+            <w:r>
+              <w:rPr>
+                <w:b w:val="0"/>
+              </w:rPr>
+              <w:t>proroga</w:t>
             </w:r>
           </w:p>
         </w:tc>
@@ -584,7 +620,7 @@
               <w:cnfStyle w:val="000000100000" w:firstRow="0" w:lastRow="0" w:firstColumn="0" w:lastColumn="0" w:oddVBand="0" w:evenVBand="0" w:oddHBand="1" w:evenHBand="0" w:firstRowFirstColumn="0" w:firstRowLastColumn="0" w:lastRowFirstColumn="0" w:lastRowLastColumn="0"/>
             </w:pPr>
             <w:r>
-              <w:t>Operatore</w:t>
+              <w:t>Fruitore</w:t>
             </w:r>
           </w:p>
         </w:tc>
@@ -619,10 +655,10 @@
               <w:t>’utente</w:t>
             </w:r>
             <w:r>
-              <w:t xml:space="preserve"> sceglie la funzione “R</w:t>
-            </w:r>
-            <w:r>
-              <w:t>imuovi risorsa</w:t>
+              <w:t xml:space="preserve"> sceglie la funzione “</w:t>
+            </w:r>
+            <w:r>
+              <w:t>Richiesta proroga</w:t>
             </w:r>
             <w:r>
               <w:t>”</w:t>
@@ -639,11 +675,33 @@
               <w:t xml:space="preserve">. Il sistema </w:t>
             </w:r>
             <w:r>
-              <w:t>chiede all’operatore di inserire parole chiave per facilitare la ricerca del file</w:t>
+              <w:t>mostra l’elenco dei prestiti attivi</w:t>
+            </w:r>
+          </w:p>
+          <w:p>
+            <w:pPr>
+              <w:cnfStyle w:val="000000000000" w:firstRow="0" w:lastRow="0" w:firstColumn="0" w:lastColumn="0" w:oddVBand="0" w:evenVBand="0" w:oddHBand="0" w:evenHBand="0" w:firstRowFirstColumn="0" w:firstRowLastColumn="0" w:lastRowFirstColumn="0" w:lastRowLastColumn="0"/>
+            </w:pPr>
+            <w:r>
+              <w:t>3. Il fruitore seleziona il prestito di cui il fruitore desidera richiedere la proroga</w:t>
+            </w:r>
+          </w:p>
+          <w:p>
+            <w:pPr>
+              <w:cnfStyle w:val="000000000000" w:firstRow="0" w:lastRow="0" w:firstColumn="0" w:lastColumn="0" w:oddVBand="0" w:evenVBand="0" w:oddHBand="0" w:evenHBand="0" w:firstRowFirstColumn="0" w:firstRowLastColumn="0" w:lastRowFirstColumn="0" w:lastRowLastColumn="0"/>
+            </w:pPr>
+            <w:r>
+              <w:t>4</w:t>
+            </w:r>
+            <w:r>
+              <w:t xml:space="preserve">. </w:t>
+            </w:r>
+            <w:r>
+              <w:t>Il sistema controlla che la risorsa sia effettivamente in prestito al fruitore e che la</w:t>
             </w:r>
             <w:r>
               <w:br/>
-              <w:t xml:space="preserve">    da rimuovere</w:t>
+              <w:t xml:space="preserve">     richiesta di proroga sia stata avanzata nell’intervallo di tempo previsto.</w:t>
             </w:r>
           </w:p>
           <w:p>
@@ -651,7 +709,13 @@
               <w:cnfStyle w:val="000000000000" w:firstRow="0" w:lastRow="0" w:firstColumn="0" w:lastColumn="0" w:oddVBand="0" w:evenVBand="0" w:oddHBand="0" w:evenHBand="0" w:firstRowFirstColumn="0" w:firstRowLastColumn="0" w:lastRowFirstColumn="0" w:lastRowLastColumn="0"/>
             </w:pPr>
             <w:r>
-              <w:t>3. Il sistema chiede l’ID del file da rimuovere</w:t>
+              <w:t>5</w:t>
+            </w:r>
+            <w:r>
+              <w:t xml:space="preserve">. </w:t>
+            </w:r>
+            <w:r>
+              <w:t>Il sistema registra la proroga</w:t>
             </w:r>
           </w:p>
           <w:p>
@@ -659,51 +723,6 @@
               <w:cnfStyle w:val="000000000000" w:firstRow="0" w:lastRow="0" w:firstColumn="0" w:lastColumn="0" w:oddVBand="0" w:evenVBand="0" w:oddHBand="0" w:evenHBand="0" w:firstRowFirstColumn="0" w:firstRowLastColumn="0" w:lastRowFirstColumn="0" w:lastRowLastColumn="0"/>
             </w:pPr>
             <w:r>
-              <w:t>4</w:t>
-            </w:r>
-            <w:r>
-              <w:t>. Il sistema chiede conferma</w:t>
-            </w:r>
-            <w:r>
-              <w:t xml:space="preserve"> per eliminare la risorsa</w:t>
-            </w:r>
-          </w:p>
-          <w:p>
-            <w:pPr>
-              <w:cnfStyle w:val="000000000000" w:firstRow="0" w:lastRow="0" w:firstColumn="0" w:lastColumn="0" w:oddVBand="0" w:evenVBand="0" w:oddHBand="0" w:evenHBand="0" w:firstRowFirstColumn="0" w:firstRowLastColumn="0" w:lastRowFirstColumn="0" w:lastRowLastColumn="0"/>
-            </w:pPr>
-            <w:r>
-              <w:t>5</w:t>
-            </w:r>
-            <w:r>
-              <w:t xml:space="preserve">. </w:t>
-            </w:r>
-            <w:r>
-              <w:t>L’utente</w:t>
-            </w:r>
-            <w:r>
-              <w:t xml:space="preserve"> conferma</w:t>
-            </w:r>
-          </w:p>
-          <w:p>
-            <w:pPr>
-              <w:cnfStyle w:val="000000000000" w:firstRow="0" w:lastRow="0" w:firstColumn="0" w:lastColumn="0" w:oddVBand="0" w:evenVBand="0" w:oddHBand="0" w:evenHBand="0" w:firstRowFirstColumn="0" w:firstRowLastColumn="0" w:lastRowFirstColumn="0" w:lastRowLastColumn="0"/>
-            </w:pPr>
-            <w:r>
-              <w:t>6</w:t>
-            </w:r>
-            <w:r>
-              <w:t>.</w:t>
-            </w:r>
-            <w:r>
-              <w:t xml:space="preserve"> Il sistema elimina la risorsa</w:t>
-            </w:r>
-          </w:p>
-          <w:p>
-            <w:pPr>
-              <w:cnfStyle w:val="000000000000" w:firstRow="0" w:lastRow="0" w:firstColumn="0" w:lastColumn="0" w:oddVBand="0" w:evenVBand="0" w:oddHBand="0" w:evenHBand="0" w:firstRowFirstColumn="0" w:firstRowLastColumn="0" w:lastRowFirstColumn="0" w:lastRowLastColumn="0"/>
-            </w:pPr>
-            <w:r>
               <w:t xml:space="preserve">  </w:t>
             </w:r>
             <w:r>
@@ -722,10 +741,7 @@
               <w:t xml:space="preserve"> </w:t>
             </w:r>
             <w:r>
-              <w:t xml:space="preserve">la </w:t>
-            </w:r>
-            <w:r>
-              <w:t>risorsa è stata eliminata</w:t>
+              <w:t>il prestito è stato prorogato con successo</w:t>
             </w:r>
           </w:p>
           <w:p>
@@ -768,7 +784,7 @@
               <w:cnfStyle w:val="000000100000" w:firstRow="0" w:lastRow="0" w:firstColumn="0" w:lastColumn="0" w:oddVBand="0" w:evenVBand="0" w:oddHBand="1" w:evenHBand="0" w:firstRowFirstColumn="0" w:firstRowLastColumn="0" w:lastRowFirstColumn="0" w:lastRowLastColumn="0"/>
             </w:pPr>
             <w:r>
-              <w:t>3</w:t>
+              <w:t>2</w:t>
             </w:r>
             <w:r>
               <w:rPr>
@@ -786,16 +802,16 @@
               <w:t>Precondizione</w:t>
             </w:r>
             <w:r>
-              <w:t xml:space="preserve">: </w:t>
-            </w:r>
-            <w:r>
-              <w:t xml:space="preserve">la risorsa </w:t>
-            </w:r>
-            <w:r>
-              <w:t>non è</w:t>
-            </w:r>
-            <w:r>
-              <w:t xml:space="preserve"> presente nel database</w:t>
+              <w:t>:</w:t>
+            </w:r>
+            <w:r>
+              <w:t xml:space="preserve"> </w:t>
+            </w:r>
+            <w:r>
+              <w:t>Il fruitore</w:t>
+            </w:r>
+            <w:r>
+              <w:t xml:space="preserve"> non ha prestiti attivi</w:t>
             </w:r>
           </w:p>
           <w:p>
@@ -803,7 +819,23 @@
               <w:cnfStyle w:val="000000100000" w:firstRow="0" w:lastRow="0" w:firstColumn="0" w:lastColumn="0" w:oddVBand="0" w:evenVBand="0" w:oddHBand="1" w:evenHBand="0" w:firstRowFirstColumn="0" w:firstRowLastColumn="0" w:lastRowFirstColumn="0" w:lastRowLastColumn="0"/>
             </w:pPr>
             <w:r>
-              <w:t xml:space="preserve">       Il sistema visualizza un errore ed esce dalla sezione per la rimozione risorsa</w:t>
+              <w:t xml:space="preserve">       Il sistema esce dalla sezione “</w:t>
+            </w:r>
+            <w:r>
+              <w:t>Registrazione proroga</w:t>
+            </w:r>
+            <w:r>
+              <w:t xml:space="preserve">” </w:t>
+            </w:r>
+            <w:r>
+              <w:t>visualizzando un messaggio di</w:t>
+            </w:r>
+            <w:r>
+              <w:br/>
+              <w:t xml:space="preserve">       avviso “nessun prestito presente”</w:t>
+            </w:r>
+            <w:r>
+              <w:t xml:space="preserve"> </w:t>
             </w:r>
           </w:p>
           <w:p>
@@ -817,7 +849,7 @@
               <w:rPr>
                 <w:b/>
               </w:rPr>
-              <w:t xml:space="preserve">Fine </w:t>
+              <w:t>Fine</w:t>
             </w:r>
           </w:p>
         </w:tc>
@@ -852,18 +884,45 @@
               <w:t>a</w:t>
             </w:r>
             <w:r>
-              <w:t>. L’utente non conferma la rimozione della risorsa</w:t>
+              <w:t xml:space="preserve">. </w:t>
+            </w:r>
+            <w:r>
+              <w:rPr>
+                <w:u w:val="single"/>
+              </w:rPr>
+              <w:t>Precondizione</w:t>
+            </w:r>
+            <w:r>
+              <w:t xml:space="preserve">: </w:t>
+            </w:r>
+            <w:r>
+              <w:t>Il fruitore non si trova nella fascia di tempo esatta per poter prorogare</w:t>
+            </w:r>
+            <w:r>
+              <w:br/>
+              <w:t xml:space="preserve">      il prestito</w:t>
             </w:r>
           </w:p>
           <w:p>
             <w:pPr>
               <w:cnfStyle w:val="000000000000" w:firstRow="0" w:lastRow="0" w:firstColumn="0" w:lastColumn="0" w:oddVBand="0" w:evenVBand="0" w:oddHBand="0" w:evenHBand="0" w:firstRowFirstColumn="0" w:firstRowLastColumn="0" w:lastRowFirstColumn="0" w:lastRowLastColumn="0"/>
+            </w:pPr>
+            <w:r>
+              <w:t xml:space="preserve">       Il sistema visualizza un errore ed esce dalla sezione per la rimozione risorsa</w:t>
+            </w:r>
+          </w:p>
+          <w:p>
+            <w:pPr>
+              <w:cnfStyle w:val="000000000000" w:firstRow="0" w:lastRow="0" w:firstColumn="0" w:lastColumn="0" w:oddVBand="0" w:evenVBand="0" w:oddHBand="0" w:evenHBand="0" w:firstRowFirstColumn="0" w:firstRowLastColumn="0" w:lastRowFirstColumn="0" w:lastRowLastColumn="0"/>
               <w:rPr>
                 <w:b/>
               </w:rPr>
             </w:pPr>
             <w:r>
-              <w:t xml:space="preserve">       Il sistema esce dalla sezione “Rimozione risorsa” senza rimuovere nulla</w:t>
+              <w:rPr>
+                <w:b/>
+              </w:rPr>
+              <w:t>Fine</w:t>
             </w:r>
           </w:p>
         </w:tc>
@@ -897,6 +956,7 @@
           </w:tcPr>
           <w:p>
             <w:r>
+              <w:lastRenderedPageBreak/>
               <w:t xml:space="preserve">Nome </w:t>
             </w:r>
           </w:p>
@@ -916,7 +976,13 @@
               <w:rPr>
                 <w:b w:val="0"/>
               </w:rPr>
-              <w:t>Visualizzazione elenco risorse</w:t>
+              <w:t>Ricerca</w:t>
+            </w:r>
+            <w:r>
+              <w:rPr>
+                <w:b w:val="0"/>
+              </w:rPr>
+              <w:t xml:space="preserve"> risorse</w:t>
             </w:r>
           </w:p>
         </w:tc>
@@ -932,7 +998,10 @@
           </w:tcPr>
           <w:p>
             <w:r>
-              <w:t xml:space="preserve">Attore </w:t>
+              <w:t>Attori</w:t>
+            </w:r>
+            <w:r>
+              <w:t xml:space="preserve"> </w:t>
             </w:r>
           </w:p>
         </w:tc>
@@ -946,6 +1015,9 @@
             </w:pPr>
             <w:r>
               <w:t>Operatore</w:t>
+            </w:r>
+            <w:r>
+              <w:t>, Fruitore</w:t>
             </w:r>
           </w:p>
         </w:tc>
@@ -958,11 +1030,7 @@
           </w:tcPr>
           <w:p>
             <w:r>
-              <w:t xml:space="preserve">Scenario </w:t>
-            </w:r>
-            <w:r>
-              <w:lastRenderedPageBreak/>
-              <w:t>principale</w:t>
+              <w:t>Scenario principale</w:t>
             </w:r>
           </w:p>
         </w:tc>
@@ -975,20 +1043,32 @@
               <w:cnfStyle w:val="000000000000" w:firstRow="0" w:lastRow="0" w:firstColumn="0" w:lastColumn="0" w:oddVBand="0" w:evenVBand="0" w:oddHBand="0" w:evenHBand="0" w:firstRowFirstColumn="0" w:firstRowLastColumn="0" w:lastRowFirstColumn="0" w:lastRowLastColumn="0"/>
             </w:pPr>
             <w:r>
-              <w:lastRenderedPageBreak/>
               <w:t xml:space="preserve">1. </w:t>
             </w:r>
             <w:r>
               <w:t>&lt;&lt;Include&gt;&gt; Login, dopo cui l</w:t>
             </w:r>
             <w:r>
-              <w:t>’operatore sceglie la funzione “</w:t>
-            </w:r>
-            <w:r>
-              <w:t xml:space="preserve">Visualizza elenco </w:t>
-            </w:r>
-            <w:r>
-              <w:t>risorse</w:t>
+              <w:t>’operatore</w:t>
+            </w:r>
+            <w:r>
+              <w:t xml:space="preserve"> </w:t>
+            </w:r>
+            <w:r>
+              <w:rPr>
+                <w:i/>
+              </w:rPr>
+              <w:t>(o il fruitore)</w:t>
+            </w:r>
+            <w:r>
+              <w:t xml:space="preserve"> sceglie la funzione “</w:t>
+            </w:r>
+            <w:r>
+              <w:t>Ricerca</w:t>
+            </w:r>
+            <w:r>
+              <w:br/>
+              <w:t xml:space="preserve">     risorse</w:t>
             </w:r>
             <w:r>
               <w:t>”</w:t>
@@ -999,7 +1079,6 @@
               <w:cnfStyle w:val="000000000000" w:firstRow="0" w:lastRow="0" w:firstColumn="0" w:lastColumn="0" w:oddVBand="0" w:evenVBand="0" w:oddHBand="0" w:evenHBand="0" w:firstRowFirstColumn="0" w:firstRowLastColumn="0" w:lastRowFirstColumn="0" w:lastRowLastColumn="0"/>
             </w:pPr>
             <w:r>
-              <w:lastRenderedPageBreak/>
               <w:t>2.</w:t>
             </w:r>
             <w:r>
@@ -1009,11 +1088,10 @@
               <w:t xml:space="preserve">l sistema </w:t>
             </w:r>
             <w:r>
-              <w:t>chiede di definire gradualmente il percorso di cui visualizzare i contenuti,</w:t>
-            </w:r>
-            <w:r>
-              <w:br/>
-              <w:t xml:space="preserve">     mostrando le sottocartelle disponibili volta per volta</w:t>
+              <w:t xml:space="preserve">chiede di </w:t>
+            </w:r>
+            <w:r>
+              <w:t>inserire una o più parole chiave</w:t>
             </w:r>
           </w:p>
           <w:p>
@@ -1021,11 +1099,10 @@
               <w:cnfStyle w:val="000000000000" w:firstRow="0" w:lastRow="0" w:firstColumn="0" w:lastColumn="0" w:oddVBand="0" w:evenVBand="0" w:oddHBand="0" w:evenHBand="0" w:firstRowFirstColumn="0" w:firstRowLastColumn="0" w:lastRowFirstColumn="0" w:lastRowLastColumn="0"/>
             </w:pPr>
             <w:r>
-              <w:t>3. Il sistema ha un percorso valido e visualizza l’elenco delle risorse contenute in quel</w:t>
-            </w:r>
-            <w:r>
-              <w:br/>
-              <w:t xml:space="preserve">     percorso</w:t>
+              <w:t xml:space="preserve">3. </w:t>
+            </w:r>
+            <w:r>
+              <w:t>Il sistema mostra l’elenco delle risorse che contengono tali parole chiave</w:t>
             </w:r>
           </w:p>
           <w:p>
@@ -1105,7 +1182,6 @@
               <w:rPr>
                 <w:i/>
               </w:rPr>
-              <w:lastRenderedPageBreak/>
               <w:t>Scenario alternativo</w:t>
             </w:r>
           </w:p>
@@ -1119,7 +1195,7 @@
               <w:cnfStyle w:val="000000100000" w:firstRow="0" w:lastRow="0" w:firstColumn="0" w:lastColumn="0" w:oddVBand="0" w:evenVBand="0" w:oddHBand="1" w:evenHBand="0" w:firstRowFirstColumn="0" w:firstRowLastColumn="0" w:lastRowFirstColumn="0" w:lastRowLastColumn="0"/>
             </w:pPr>
             <w:r>
-              <w:t>2</w:t>
+              <w:t>3</w:t>
             </w:r>
             <w:r>
               <w:rPr>
@@ -1131,13 +1207,7 @@
               <w:t xml:space="preserve">. </w:t>
             </w:r>
             <w:r>
-              <w:rPr>
-                <w:u w:val="single"/>
-              </w:rPr>
-              <w:t>Precondizione</w:t>
-            </w:r>
-            <w:r>
-              <w:t>: la cartella inserita non esiste</w:t>
+              <w:t>Nessun file contiene la/e parola/e chiave inserita/e</w:t>
             </w:r>
           </w:p>
           <w:p>
@@ -1148,11 +1218,14 @@
               </w:rPr>
             </w:pPr>
             <w:r>
-              <w:t xml:space="preserve">       Il sistema continua a chiedere input fino a quando non viene inserita una cartella</w:t>
+              <w:t xml:space="preserve">       Il sistema </w:t>
+            </w:r>
+            <w:r>
+              <w:t>visualizza un messaggio di avviso “nessun risultato trovato” ed esce dalla</w:t>
             </w:r>
             <w:r>
               <w:br/>
-              <w:t xml:space="preserve">       esistente</w:t>
+              <w:t xml:space="preserve">       sezione “Ricerca risorse”</w:t>
             </w:r>
           </w:p>
         </w:tc>
@@ -1178,7 +1251,7 @@
               <w:cnfStyle w:val="000000000000" w:firstRow="0" w:lastRow="0" w:firstColumn="0" w:lastColumn="0" w:oddVBand="0" w:evenVBand="0" w:oddHBand="0" w:evenHBand="0" w:firstRowFirstColumn="0" w:firstRowLastColumn="0" w:lastRowFirstColumn="0" w:lastRowLastColumn="0"/>
             </w:pPr>
             <w:r>
-              <w:t>2</w:t>
+              <w:t>3</w:t>
             </w:r>
             <w:r>
               <w:rPr>
@@ -1195,7 +1268,7 @@
               <w:cnfStyle w:val="000000000000" w:firstRow="0" w:lastRow="0" w:firstColumn="0" w:lastColumn="0" w:oddVBand="0" w:evenVBand="0" w:oddHBand="0" w:evenHBand="0" w:firstRowFirstColumn="0" w:firstRowLastColumn="0" w:lastRowFirstColumn="0" w:lastRowLastColumn="0"/>
             </w:pPr>
             <w:r>
-              <w:t>2</w:t>
+              <w:t>3</w:t>
             </w:r>
             <w:r>
               <w:rPr>
@@ -1230,7 +1303,15 @@
         </w:tc>
       </w:tr>
     </w:tbl>
-    <w:p/>
+    <w:p>
+      <w:pPr>
+        <w:rPr>
+          <w:u w:val="single"/>
+        </w:rPr>
+      </w:pPr>
+      <w:bookmarkStart w:id="0" w:name="_GoBack"/>
+      <w:bookmarkEnd w:id="0"/>
+    </w:p>
     <w:sectPr>
       <w:pgSz w:w="11906" w:h="16838"/>
       <w:pgMar w:top="1417" w:right="1134" w:bottom="1134" w:left="1134" w:header="708" w:footer="708" w:gutter="0"/>
@@ -1242,7 +1323,7 @@
 </file>
 
 <file path=word/numbering.xml><?xml version="1.0" encoding="utf-8"?>
-<w:numbering xmlns:wpc="http://schemas.microsoft.com/office/word/2010/wordprocessingCanvas" xmlns:cx="http://schemas.microsoft.com/office/drawing/2014/chartex" xmlns:cx1="http://schemas.microsoft.com/office/drawing/2015/9/8/chartex" xmlns:mc="http://schemas.openxmlformats.org/markup-compatibility/2006" xmlns:o="urn:schemas-microsoft-com:office:office" xmlns:r="http://schemas.openxmlformats.org/officeDocument/2006/relationships" xmlns:m="http://schemas.openxmlformats.org/officeDocument/2006/math" xmlns:v="urn:schemas-microsoft-com:vml" xmlns:wp14="http://schemas.microsoft.com/office/word/2010/wordprocessingDrawing" xmlns:wp="http://schemas.openxmlformats.org/drawingml/2006/wordprocessingDrawing" xmlns:w10="urn:schemas-microsoft-com:office:word" xmlns:w="http://schemas.openxmlformats.org/wordprocessingml/2006/main" xmlns:w14="http://schemas.microsoft.com/office/word/2010/wordml" xmlns:w15="http://schemas.microsoft.com/office/word/2012/wordml" xmlns:w16se="http://schemas.microsoft.com/office/word/2015/wordml/symex" xmlns:wpg="http://schemas.microsoft.com/office/word/2010/wordprocessingGroup" xmlns:wpi="http://schemas.microsoft.com/office/word/2010/wordprocessingInk" xmlns:wne="http://schemas.microsoft.com/office/word/2006/wordml" xmlns:wps="http://schemas.microsoft.com/office/word/2010/wordprocessingShape" mc:Ignorable="w14 w15 w16se wp14">
+<w:numbering xmlns:wpc="http://schemas.microsoft.com/office/word/2010/wordprocessingCanvas" xmlns:cx="http://schemas.microsoft.com/office/drawing/2014/chartex" xmlns:cx1="http://schemas.microsoft.com/office/drawing/2015/9/8/chartex" xmlns:cx2="http://schemas.microsoft.com/office/drawing/2015/10/21/chartex" xmlns:cx3="http://schemas.microsoft.com/office/drawing/2016/5/9/chartex" xmlns:cx4="http://schemas.microsoft.com/office/drawing/2016/5/10/chartex" xmlns:cx5="http://schemas.microsoft.com/office/drawing/2016/5/11/chartex" xmlns:cx6="http://schemas.microsoft.com/office/drawing/2016/5/12/chartex" xmlns:cx7="http://schemas.microsoft.com/office/drawing/2016/5/13/chartex" xmlns:cx8="http://schemas.microsoft.com/office/drawing/2016/5/14/chartex" xmlns:mc="http://schemas.openxmlformats.org/markup-compatibility/2006" xmlns:aink="http://schemas.microsoft.com/office/drawing/2016/ink" xmlns:am3d="http://schemas.microsoft.com/office/drawing/2017/model3d" xmlns:o="urn:schemas-microsoft-com:office:office" xmlns:r="http://schemas.openxmlformats.org/officeDocument/2006/relationships" xmlns:m="http://schemas.openxmlformats.org/officeDocument/2006/math" xmlns:v="urn:schemas-microsoft-com:vml" xmlns:wp14="http://schemas.microsoft.com/office/word/2010/wordprocessingDrawing" xmlns:wp="http://schemas.openxmlformats.org/drawingml/2006/wordprocessingDrawing" xmlns:w10="urn:schemas-microsoft-com:office:word" xmlns:w="http://schemas.openxmlformats.org/wordprocessingml/2006/main" xmlns:w14="http://schemas.microsoft.com/office/word/2010/wordml" xmlns:w15="http://schemas.microsoft.com/office/word/2012/wordml" xmlns:w16cid="http://schemas.microsoft.com/office/word/2016/wordml/cid" xmlns:w16se="http://schemas.microsoft.com/office/word/2015/wordml/symex" xmlns:wpg="http://schemas.microsoft.com/office/word/2010/wordprocessingGroup" xmlns:wpi="http://schemas.microsoft.com/office/word/2010/wordprocessingInk" xmlns:wne="http://schemas.microsoft.com/office/word/2006/wordml" xmlns:wps="http://schemas.microsoft.com/office/word/2010/wordprocessingShape" mc:Ignorable="w14 w15 w16se w16cid wp14">
   <w:abstractNum w:abstractNumId="0" w15:restartNumberingAfterBreak="0">
     <w:nsid w:val="018B625B"/>
     <w:multiLevelType w:val="hybridMultilevel"/>
@@ -2523,7 +2604,7 @@
 </file>
 
 <file path=word/styles.xml><?xml version="1.0" encoding="utf-8"?>
-<w:styles xmlns:mc="http://schemas.openxmlformats.org/markup-compatibility/2006" xmlns:r="http://schemas.openxmlformats.org/officeDocument/2006/relationships" xmlns:w="http://schemas.openxmlformats.org/wordprocessingml/2006/main" xmlns:w14="http://schemas.microsoft.com/office/word/2010/wordml" xmlns:w15="http://schemas.microsoft.com/office/word/2012/wordml" xmlns:w16se="http://schemas.microsoft.com/office/word/2015/wordml/symex" mc:Ignorable="w14 w15 w16se">
+<w:styles xmlns:mc="http://schemas.openxmlformats.org/markup-compatibility/2006" xmlns:r="http://schemas.openxmlformats.org/officeDocument/2006/relationships" xmlns:w="http://schemas.openxmlformats.org/wordprocessingml/2006/main" xmlns:w14="http://schemas.microsoft.com/office/word/2010/wordml" xmlns:w15="http://schemas.microsoft.com/office/word/2012/wordml" xmlns:w16cid="http://schemas.microsoft.com/office/word/2016/wordml/cid" xmlns:w16se="http://schemas.microsoft.com/office/word/2015/wordml/symex" mc:Ignorable="w14 w15 w16se w16cid">
   <w:docDefaults>
     <w:rPrDefault>
       <w:rPr>
@@ -2539,7 +2620,7 @@
       </w:pPr>
     </w:pPrDefault>
   </w:docDefaults>
-  <w:latentStyles w:defLockedState="0" w:defUIPriority="99" w:defSemiHidden="0" w:defUnhideWhenUsed="0" w:defQFormat="0" w:count="371">
+  <w:latentStyles w:defLockedState="0" w:defUIPriority="99" w:defSemiHidden="0" w:defUnhideWhenUsed="0" w:defQFormat="0" w:count="375">
     <w:lsdException w:name="Normal" w:uiPriority="0" w:qFormat="1"/>
     <w:lsdException w:name="heading 1" w:uiPriority="9" w:qFormat="1"/>
     <w:lsdException w:name="heading 2" w:semiHidden="1" w:uiPriority="9" w:unhideWhenUsed="1" w:qFormat="1"/>
@@ -2645,7 +2726,6 @@
     <w:lsdException w:name="HTML Sample" w:semiHidden="1" w:unhideWhenUsed="1"/>
     <w:lsdException w:name="HTML Typewriter" w:semiHidden="1" w:unhideWhenUsed="1"/>
     <w:lsdException w:name="HTML Variable" w:semiHidden="1" w:unhideWhenUsed="1"/>
-    <w:lsdException w:name="Normal Table" w:semiHidden="1" w:unhideWhenUsed="1"/>
     <w:lsdException w:name="annotation subject" w:semiHidden="1" w:unhideWhenUsed="1"/>
     <w:lsdException w:name="No List" w:semiHidden="1" w:unhideWhenUsed="1"/>
     <w:lsdException w:name="Outline List 1" w:semiHidden="1" w:unhideWhenUsed="1"/>
@@ -2689,10 +2769,8 @@
     <w:lsdException w:name="Table Elegant" w:semiHidden="1" w:unhideWhenUsed="1"/>
     <w:lsdException w:name="Table Professional" w:semiHidden="1" w:unhideWhenUsed="1"/>
     <w:lsdException w:name="Table Subtle 1" w:semiHidden="1" w:unhideWhenUsed="1"/>
-    <w:lsdException w:name="Table Subtle 2" w:semiHidden="1" w:unhideWhenUsed="1"/>
     <w:lsdException w:name="Table Web 1" w:semiHidden="1" w:unhideWhenUsed="1"/>
     <w:lsdException w:name="Table Web 2" w:semiHidden="1" w:unhideWhenUsed="1"/>
-    <w:lsdException w:name="Table Web 3" w:semiHidden="1" w:unhideWhenUsed="1"/>
     <w:lsdException w:name="Balloon Text" w:semiHidden="1" w:unhideWhenUsed="1"/>
     <w:lsdException w:name="Table Grid" w:uiPriority="39"/>
     <w:lsdException w:name="Table Theme" w:semiHidden="1" w:unhideWhenUsed="1"/>
@@ -2911,19 +2989,23 @@
     <w:lsdException w:name="List Table 5 Dark Accent 6" w:uiPriority="50"/>
     <w:lsdException w:name="List Table 6 Colorful Accent 6" w:uiPriority="51"/>
     <w:lsdException w:name="List Table 7 Colorful Accent 6" w:uiPriority="52"/>
+    <w:lsdException w:name="Mention" w:semiHidden="1" w:unhideWhenUsed="1"/>
+    <w:lsdException w:name="Smart Hyperlink" w:semiHidden="1" w:unhideWhenUsed="1"/>
+    <w:lsdException w:name="Hashtag" w:semiHidden="1" w:unhideWhenUsed="1"/>
+    <w:lsdException w:name="Unresolved Mention" w:semiHidden="1" w:unhideWhenUsed="1"/>
   </w:latentStyles>
-  <w:style w:type="paragraph" w:default="1" w:styleId="Normal">
+  <w:style w:type="paragraph" w:default="1" w:styleId="Normale">
     <w:name w:val="Normal"/>
     <w:qFormat/>
     <w:rsid w:val="0069298C"/>
   </w:style>
-  <w:style w:type="character" w:default="1" w:styleId="DefaultParagraphFont">
+  <w:style w:type="character" w:default="1" w:styleId="Carpredefinitoparagrafo">
     <w:name w:val="Default Paragraph Font"/>
     <w:uiPriority w:val="1"/>
     <w:semiHidden/>
     <w:unhideWhenUsed/>
   </w:style>
-  <w:style w:type="table" w:default="1" w:styleId="TableNormal">
+  <w:style w:type="table" w:default="1" w:styleId="Tabellanormale">
     <w:name w:val="Normal Table"/>
     <w:uiPriority w:val="99"/>
     <w:semiHidden/>
@@ -2938,15 +3020,15 @@
       </w:tblCellMar>
     </w:tblPr>
   </w:style>
-  <w:style w:type="numbering" w:default="1" w:styleId="NoList">
+  <w:style w:type="numbering" w:default="1" w:styleId="Nessunelenco">
     <w:name w:val="No List"/>
     <w:uiPriority w:val="99"/>
     <w:semiHidden/>
     <w:unhideWhenUsed/>
   </w:style>
-  <w:style w:type="table" w:styleId="TableGrid">
+  <w:style w:type="table" w:styleId="Grigliatabella">
     <w:name w:val="Table Grid"/>
-    <w:basedOn w:val="TableNormal"/>
+    <w:basedOn w:val="Tabellanormale"/>
     <w:uiPriority w:val="39"/>
     <w:rsid w:val="00AD4C66"/>
     <w:pPr>
@@ -2965,7 +3047,7 @@
   </w:style>
   <w:style w:type="table" w:customStyle="1" w:styleId="PlainTable11">
     <w:name w:val="Plain Table 11"/>
-    <w:basedOn w:val="TableNormal"/>
+    <w:basedOn w:val="Tabellanormale"/>
     <w:uiPriority w:val="41"/>
     <w:rsid w:val="00AD4C66"/>
     <w:pPr>
@@ -3026,9 +3108,9 @@
       </w:tcPr>
     </w:tblStylePr>
   </w:style>
-  <w:style w:type="paragraph" w:styleId="ListParagraph">
+  <w:style w:type="paragraph" w:styleId="Paragrafoelenco">
     <w:name w:val="List Paragraph"/>
-    <w:basedOn w:val="Normal"/>
+    <w:basedOn w:val="Normale"/>
     <w:uiPriority w:val="34"/>
     <w:qFormat/>
     <w:rsid w:val="00675446"/>
@@ -3039,7 +3121,7 @@
   </w:style>
   <w:style w:type="table" w:customStyle="1" w:styleId="ListTable3-Accent51">
     <w:name w:val="List Table 3 - Accent 51"/>
-    <w:basedOn w:val="TableNormal"/>
+    <w:basedOn w:val="Tabellanormale"/>
     <w:uiPriority w:val="48"/>
     <w:rsid w:val="00202EE5"/>
     <w:pPr>
@@ -3430,7 +3512,7 @@
 </file>
 
 <file path=customXml/itemProps1.xml><?xml version="1.0" encoding="utf-8"?>
-<ds:datastoreItem xmlns:ds="http://schemas.openxmlformats.org/officeDocument/2006/customXml" ds:itemID="{34ED13A7-027F-4AE4-B61C-FEFAEBC0100F}">
+<ds:datastoreItem xmlns:ds="http://schemas.openxmlformats.org/officeDocument/2006/customXml" ds:itemID="{BE24396A-B6B8-4F8A-8ED5-DB1FD8FA6E04}">
   <ds:schemaRefs>
     <ds:schemaRef ds:uri="http://schemas.openxmlformats.org/officeDocument/2006/bibliography"/>
   </ds:schemaRefs>

</xml_diff>